<commit_message>
Completed and submitted company profile and website goals
</commit_message>
<xml_diff>
--- a/Moore-Heather-Website-Goals.docx
+++ b/Moore-Heather-Website-Goals.docx
@@ -35,7 +35,48 @@
         <w:t>Primary Purpose</w:t>
       </w:r>
     </w:p>
-    <w:p/>
+    <w:p>
+      <w:pPr>
+        <w:pStyle w:val="ListParagraph"/>
+        <w:numPr>
+          <w:ilvl w:val="0"/>
+          <w:numId w:val="1"/>
+        </w:numPr>
+      </w:pPr>
+      <w:r>
+        <w:t>Establish a client base</w:t>
+      </w:r>
+    </w:p>
+    <w:p>
+      <w:pPr>
+        <w:pStyle w:val="ListParagraph"/>
+        <w:numPr>
+          <w:ilvl w:val="0"/>
+          <w:numId w:val="1"/>
+        </w:numPr>
+      </w:pPr>
+      <w:r>
+        <w:t>Provide a</w:t>
+      </w:r>
+      <w:r>
+        <w:t>n excellent</w:t>
+      </w:r>
+      <w:r>
+        <w:t xml:space="preserve"> product</w:t>
+      </w:r>
+    </w:p>
+    <w:p>
+      <w:pPr>
+        <w:pStyle w:val="ListParagraph"/>
+        <w:numPr>
+          <w:ilvl w:val="0"/>
+          <w:numId w:val="1"/>
+        </w:numPr>
+      </w:pPr>
+      <w:r>
+        <w:t>Maintain client base with quality customer service</w:t>
+      </w:r>
+    </w:p>
     <w:p>
       <w:pPr>
         <w:pStyle w:val="Heading1"/>
@@ -44,7 +85,30 @@
         <w:t>Target Audience</w:t>
       </w:r>
     </w:p>
-    <w:p/>
+    <w:p>
+      <w:pPr>
+        <w:pStyle w:val="ListParagraph"/>
+        <w:numPr>
+          <w:ilvl w:val="0"/>
+          <w:numId w:val="1"/>
+        </w:numPr>
+      </w:pPr>
+      <w:r>
+        <w:t>Small businesses</w:t>
+      </w:r>
+    </w:p>
+    <w:p>
+      <w:pPr>
+        <w:pStyle w:val="ListParagraph"/>
+        <w:numPr>
+          <w:ilvl w:val="0"/>
+          <w:numId w:val="1"/>
+        </w:numPr>
+      </w:pPr>
+      <w:r>
+        <w:t>Individuals in need of a web presence</w:t>
+      </w:r>
+    </w:p>
     <w:p>
       <w:pPr>
         <w:pStyle w:val="Heading1"/>
@@ -53,7 +117,54 @@
         <w:t>Call to Action</w:t>
       </w:r>
     </w:p>
-    <w:p/>
+    <w:p>
+      <w:pPr>
+        <w:pStyle w:val="ListParagraph"/>
+        <w:numPr>
+          <w:ilvl w:val="0"/>
+          <w:numId w:val="3"/>
+        </w:numPr>
+      </w:pPr>
+      <w:r>
+        <w:t>“Click here for a free consulatation</w:t>
+      </w:r>
+      <w:r>
+        <w:t>.</w:t>
+      </w:r>
+      <w:r>
+        <w:t>”</w:t>
+      </w:r>
+    </w:p>
+    <w:p>
+      <w:pPr>
+        <w:pStyle w:val="ListParagraph"/>
+        <w:numPr>
+          <w:ilvl w:val="0"/>
+          <w:numId w:val="3"/>
+        </w:numPr>
+      </w:pPr>
+      <w:r>
+        <w:t>“Add your client story here</w:t>
+      </w:r>
+      <w:r>
+        <w:t>.</w:t>
+      </w:r>
+      <w:r>
+        <w:t>”</w:t>
+      </w:r>
+    </w:p>
+    <w:p>
+      <w:pPr>
+        <w:pStyle w:val="ListParagraph"/>
+        <w:numPr>
+          <w:ilvl w:val="0"/>
+          <w:numId w:val="3"/>
+        </w:numPr>
+      </w:pPr>
+      <w:r>
+        <w:t>“Have a question? Email H here.”</w:t>
+      </w:r>
+    </w:p>
     <w:p>
       <w:pPr>
         <w:pStyle w:val="Heading1"/>
@@ -62,7 +173,66 @@
         <w:t>About Page Outline</w:t>
       </w:r>
     </w:p>
-    <w:p/>
+    <w:p>
+      <w:pPr>
+        <w:pStyle w:val="Heading2"/>
+      </w:pPr>
+      <w:r>
+        <w:t>Who is this site for</w:t>
+      </w:r>
+    </w:p>
+    <w:p>
+      <w:r>
+        <w:t xml:space="preserve">This site is for individuals and small businesses who are in need of a website or have an existing site that they would like to revamp. </w:t>
+      </w:r>
+      <w:r>
+        <w:t>Clients will have the opportunity to meet with H to discuss their wants and needs for the s</w:t>
+      </w:r>
+      <w:r>
+        <w:t>ite as well as go over who their</w:t>
+      </w:r>
+      <w:r>
+        <w:t xml:space="preserve"> site is targeted towards. H will work closely to provide the product that will best suit those requirements.</w:t>
+      </w:r>
+    </w:p>
+    <w:p>
+      <w:pPr>
+        <w:pStyle w:val="Heading2"/>
+      </w:pPr>
+      <w:r>
+        <w:t>What can visitors to the site do</w:t>
+      </w:r>
+    </w:p>
+    <w:p>
+      <w:r>
+        <w:t xml:space="preserve">Visitors will be able to </w:t>
+      </w:r>
+      <w:r>
+        <w:t>navigate portions of the site with sign in allowing for more content.</w:t>
+      </w:r>
+      <w:r>
+        <w:t xml:space="preserve"> Visitors will also be able to contact H through email.</w:t>
+      </w:r>
+    </w:p>
+    <w:p>
+      <w:pPr>
+        <w:pStyle w:val="Heading2"/>
+      </w:pPr>
+      <w:r>
+        <w:t>Why this site is different</w:t>
+      </w:r>
+    </w:p>
+    <w:p>
+      <w:r>
+        <w:t>This site is unique because it provides the opportunity for individuals and small businesses to create their own web presence. Unlike other development companies that targe</w:t>
+      </w:r>
+      <w:r>
+        <w:t>t larger business, H</w:t>
+      </w:r>
+      <w:r>
+        <w:t xml:space="preserve"> will work closely with the client to achieve the desired product.</w:t>
+      </w:r>
+    </w:p>
     <w:p>
       <w:pPr>
         <w:pStyle w:val="Heading1"/>
@@ -71,13 +241,459 @@
         <w:t>Competitors</w:t>
       </w:r>
     </w:p>
-    <w:p/>
+    <w:p>
+      <w:pPr>
+        <w:pStyle w:val="ListParagraph"/>
+        <w:numPr>
+          <w:ilvl w:val="0"/>
+          <w:numId w:val="2"/>
+        </w:numPr>
+      </w:pPr>
+      <w:r>
+        <w:t>Other free-lance web developers</w:t>
+      </w:r>
+    </w:p>
+    <w:p>
+      <w:pPr>
+        <w:pStyle w:val="ListParagraph"/>
+        <w:numPr>
+          <w:ilvl w:val="1"/>
+          <w:numId w:val="2"/>
+        </w:numPr>
+      </w:pPr>
+      <w:hyperlink r:id="rId5" w:history="1">
+        <w:r>
+          <w:rPr>
+            <w:rStyle w:val="Hyperlink"/>
+          </w:rPr>
+          <w:t>http://nathanbatson.com/</w:t>
+        </w:r>
+      </w:hyperlink>
+    </w:p>
+    <w:p>
+      <w:pPr>
+        <w:pStyle w:val="ListParagraph"/>
+        <w:numPr>
+          <w:ilvl w:val="1"/>
+          <w:numId w:val="2"/>
+        </w:numPr>
+      </w:pPr>
+      <w:r>
+        <w:fldChar w:fldCharType="begin"/>
+      </w:r>
+      <w:r>
+        <w:instrText xml:space="preserve"> HYPERLINK "</w:instrText>
+      </w:r>
+      <w:r>
+        <w:instrText>http://www.juneallison.com/</w:instrText>
+      </w:r>
+      <w:r>
+        <w:instrText xml:space="preserve">" </w:instrText>
+      </w:r>
+      <w:r>
+        <w:fldChar w:fldCharType="separate"/>
+      </w:r>
+      <w:r>
+        <w:rPr>
+          <w:rStyle w:val="Hyperlink"/>
+        </w:rPr>
+        <w:t>http://www.juneallison.com/</w:t>
+      </w:r>
+      <w:r>
+        <w:fldChar w:fldCharType="end"/>
+      </w:r>
+    </w:p>
+    <w:p>
+      <w:pPr>
+        <w:pStyle w:val="ListParagraph"/>
+        <w:numPr>
+          <w:ilvl w:val="1"/>
+          <w:numId w:val="2"/>
+        </w:numPr>
+      </w:pPr>
+      <w:hyperlink r:id="rId6" w:history="1">
+        <w:r>
+          <w:rPr>
+            <w:rStyle w:val="Hyperlink"/>
+          </w:rPr>
+          <w:t>https://lydiarobertsdesign.com/</w:t>
+        </w:r>
+      </w:hyperlink>
+    </w:p>
+    <w:p>
+      <w:pPr>
+        <w:pStyle w:val="ListParagraph"/>
+        <w:numPr>
+          <w:ilvl w:val="0"/>
+          <w:numId w:val="2"/>
+        </w:numPr>
+      </w:pPr>
+      <w:r>
+        <w:t>Everyone else in my school progra</w:t>
+      </w:r>
+      <w:r>
+        <w:t>m</w:t>
+      </w:r>
+    </w:p>
     <w:sectPr>
       <w:pgSz w:w="12240" w:h="15840"/>
       <w:pgMar w:top="1440" w:right="1800" w:bottom="1440" w:left="1800" w:gutter="0"/>
     </w:sectPr>
   </w:body>
 </w:document>
+</file>
+
+<file path=word/numbering.xml><?xml version="1.0" encoding="utf-8"?>
+<w:numbering xmlns:mo="http://schemas.microsoft.com/office/mac/office/2008/main" xmlns:ve="http://schemas.openxmlformats.org/markup-compatibility/2006" xmlns:mv="urn:schemas-microsoft-com:mac:vml" xmlns:o="urn:schemas-microsoft-com:office:office" xmlns:r="http://schemas.openxmlformats.org/officeDocument/2006/relationships" xmlns:m="http://schemas.openxmlformats.org/officeDocument/2006/math" xmlns:v="urn:schemas-microsoft-com:vml" xmlns:wp="http://schemas.openxmlformats.org/drawingml/2006/wordprocessingDrawing" xmlns:w10="urn:schemas-microsoft-com:office:word" xmlns:w="http://schemas.openxmlformats.org/wordprocessingml/2006/main" xmlns:wne="http://schemas.microsoft.com/office/word/2006/wordml">
+  <w:abstractNum w:abstractNumId="0">
+    <w:nsid w:val="20F178E4"/>
+    <w:multiLevelType w:val="hybridMultilevel"/>
+    <w:tmpl w:val="447A55B6"/>
+    <w:lvl w:ilvl="0" w:tplc="04090001">
+      <w:start w:val="1"/>
+      <w:numFmt w:val="bullet"/>
+      <w:lvlText w:val=""/>
+      <w:lvlJc w:val="left"/>
+      <w:pPr>
+        <w:ind w:left="720" w:hanging="360"/>
+      </w:pPr>
+      <w:rPr>
+        <w:rFonts w:ascii="Symbol" w:hAnsi="Symbol" w:hint="default"/>
+      </w:rPr>
+    </w:lvl>
+    <w:lvl w:ilvl="1" w:tplc="04090003">
+      <w:start w:val="1"/>
+      <w:numFmt w:val="bullet"/>
+      <w:lvlText w:val="o"/>
+      <w:lvlJc w:val="left"/>
+      <w:pPr>
+        <w:ind w:left="1440" w:hanging="360"/>
+      </w:pPr>
+      <w:rPr>
+        <w:rFonts w:ascii="Courier New" w:hAnsi="Courier New" w:hint="default"/>
+      </w:rPr>
+    </w:lvl>
+    <w:lvl w:ilvl="2" w:tplc="04090005" w:tentative="1">
+      <w:start w:val="1"/>
+      <w:numFmt w:val="bullet"/>
+      <w:lvlText w:val=""/>
+      <w:lvlJc w:val="left"/>
+      <w:pPr>
+        <w:ind w:left="2160" w:hanging="360"/>
+      </w:pPr>
+      <w:rPr>
+        <w:rFonts w:ascii="Wingdings" w:hAnsi="Wingdings" w:hint="default"/>
+      </w:rPr>
+    </w:lvl>
+    <w:lvl w:ilvl="3" w:tplc="04090001" w:tentative="1">
+      <w:start w:val="1"/>
+      <w:numFmt w:val="bullet"/>
+      <w:lvlText w:val=""/>
+      <w:lvlJc w:val="left"/>
+      <w:pPr>
+        <w:ind w:left="2880" w:hanging="360"/>
+      </w:pPr>
+      <w:rPr>
+        <w:rFonts w:ascii="Symbol" w:hAnsi="Symbol" w:hint="default"/>
+      </w:rPr>
+    </w:lvl>
+    <w:lvl w:ilvl="4" w:tplc="04090003" w:tentative="1">
+      <w:start w:val="1"/>
+      <w:numFmt w:val="bullet"/>
+      <w:lvlText w:val="o"/>
+      <w:lvlJc w:val="left"/>
+      <w:pPr>
+        <w:ind w:left="3600" w:hanging="360"/>
+      </w:pPr>
+      <w:rPr>
+        <w:rFonts w:ascii="Courier New" w:hAnsi="Courier New" w:hint="default"/>
+      </w:rPr>
+    </w:lvl>
+    <w:lvl w:ilvl="5" w:tplc="04090005" w:tentative="1">
+      <w:start w:val="1"/>
+      <w:numFmt w:val="bullet"/>
+      <w:lvlText w:val=""/>
+      <w:lvlJc w:val="left"/>
+      <w:pPr>
+        <w:ind w:left="4320" w:hanging="360"/>
+      </w:pPr>
+      <w:rPr>
+        <w:rFonts w:ascii="Wingdings" w:hAnsi="Wingdings" w:hint="default"/>
+      </w:rPr>
+    </w:lvl>
+    <w:lvl w:ilvl="6" w:tplc="04090001" w:tentative="1">
+      <w:start w:val="1"/>
+      <w:numFmt w:val="bullet"/>
+      <w:lvlText w:val=""/>
+      <w:lvlJc w:val="left"/>
+      <w:pPr>
+        <w:ind w:left="5040" w:hanging="360"/>
+      </w:pPr>
+      <w:rPr>
+        <w:rFonts w:ascii="Symbol" w:hAnsi="Symbol" w:hint="default"/>
+      </w:rPr>
+    </w:lvl>
+    <w:lvl w:ilvl="7" w:tplc="04090003" w:tentative="1">
+      <w:start w:val="1"/>
+      <w:numFmt w:val="bullet"/>
+      <w:lvlText w:val="o"/>
+      <w:lvlJc w:val="left"/>
+      <w:pPr>
+        <w:ind w:left="5760" w:hanging="360"/>
+      </w:pPr>
+      <w:rPr>
+        <w:rFonts w:ascii="Courier New" w:hAnsi="Courier New" w:hint="default"/>
+      </w:rPr>
+    </w:lvl>
+    <w:lvl w:ilvl="8" w:tplc="04090005" w:tentative="1">
+      <w:start w:val="1"/>
+      <w:numFmt w:val="bullet"/>
+      <w:lvlText w:val=""/>
+      <w:lvlJc w:val="left"/>
+      <w:pPr>
+        <w:ind w:left="6480" w:hanging="360"/>
+      </w:pPr>
+      <w:rPr>
+        <w:rFonts w:ascii="Wingdings" w:hAnsi="Wingdings" w:hint="default"/>
+      </w:rPr>
+    </w:lvl>
+  </w:abstractNum>
+  <w:abstractNum w:abstractNumId="1">
+    <w:nsid w:val="3C5018B1"/>
+    <w:multiLevelType w:val="hybridMultilevel"/>
+    <w:tmpl w:val="C41E61C2"/>
+    <w:lvl w:ilvl="0" w:tplc="04090001">
+      <w:start w:val="1"/>
+      <w:numFmt w:val="bullet"/>
+      <w:lvlText w:val=""/>
+      <w:lvlJc w:val="left"/>
+      <w:pPr>
+        <w:ind w:left="720" w:hanging="360"/>
+      </w:pPr>
+      <w:rPr>
+        <w:rFonts w:ascii="Symbol" w:hAnsi="Symbol" w:hint="default"/>
+      </w:rPr>
+    </w:lvl>
+    <w:lvl w:ilvl="1" w:tplc="04090003" w:tentative="1">
+      <w:start w:val="1"/>
+      <w:numFmt w:val="bullet"/>
+      <w:lvlText w:val="o"/>
+      <w:lvlJc w:val="left"/>
+      <w:pPr>
+        <w:ind w:left="1440" w:hanging="360"/>
+      </w:pPr>
+      <w:rPr>
+        <w:rFonts w:ascii="Courier New" w:hAnsi="Courier New" w:hint="default"/>
+      </w:rPr>
+    </w:lvl>
+    <w:lvl w:ilvl="2" w:tplc="04090005" w:tentative="1">
+      <w:start w:val="1"/>
+      <w:numFmt w:val="bullet"/>
+      <w:lvlText w:val=""/>
+      <w:lvlJc w:val="left"/>
+      <w:pPr>
+        <w:ind w:left="2160" w:hanging="360"/>
+      </w:pPr>
+      <w:rPr>
+        <w:rFonts w:ascii="Wingdings" w:hAnsi="Wingdings" w:hint="default"/>
+      </w:rPr>
+    </w:lvl>
+    <w:lvl w:ilvl="3" w:tplc="04090001" w:tentative="1">
+      <w:start w:val="1"/>
+      <w:numFmt w:val="bullet"/>
+      <w:lvlText w:val=""/>
+      <w:lvlJc w:val="left"/>
+      <w:pPr>
+        <w:ind w:left="2880" w:hanging="360"/>
+      </w:pPr>
+      <w:rPr>
+        <w:rFonts w:ascii="Symbol" w:hAnsi="Symbol" w:hint="default"/>
+      </w:rPr>
+    </w:lvl>
+    <w:lvl w:ilvl="4" w:tplc="04090003" w:tentative="1">
+      <w:start w:val="1"/>
+      <w:numFmt w:val="bullet"/>
+      <w:lvlText w:val="o"/>
+      <w:lvlJc w:val="left"/>
+      <w:pPr>
+        <w:ind w:left="3600" w:hanging="360"/>
+      </w:pPr>
+      <w:rPr>
+        <w:rFonts w:ascii="Courier New" w:hAnsi="Courier New" w:hint="default"/>
+      </w:rPr>
+    </w:lvl>
+    <w:lvl w:ilvl="5" w:tplc="04090005" w:tentative="1">
+      <w:start w:val="1"/>
+      <w:numFmt w:val="bullet"/>
+      <w:lvlText w:val=""/>
+      <w:lvlJc w:val="left"/>
+      <w:pPr>
+        <w:ind w:left="4320" w:hanging="360"/>
+      </w:pPr>
+      <w:rPr>
+        <w:rFonts w:ascii="Wingdings" w:hAnsi="Wingdings" w:hint="default"/>
+      </w:rPr>
+    </w:lvl>
+    <w:lvl w:ilvl="6" w:tplc="04090001" w:tentative="1">
+      <w:start w:val="1"/>
+      <w:numFmt w:val="bullet"/>
+      <w:lvlText w:val=""/>
+      <w:lvlJc w:val="left"/>
+      <w:pPr>
+        <w:ind w:left="5040" w:hanging="360"/>
+      </w:pPr>
+      <w:rPr>
+        <w:rFonts w:ascii="Symbol" w:hAnsi="Symbol" w:hint="default"/>
+      </w:rPr>
+    </w:lvl>
+    <w:lvl w:ilvl="7" w:tplc="04090003" w:tentative="1">
+      <w:start w:val="1"/>
+      <w:numFmt w:val="bullet"/>
+      <w:lvlText w:val="o"/>
+      <w:lvlJc w:val="left"/>
+      <w:pPr>
+        <w:ind w:left="5760" w:hanging="360"/>
+      </w:pPr>
+      <w:rPr>
+        <w:rFonts w:ascii="Courier New" w:hAnsi="Courier New" w:hint="default"/>
+      </w:rPr>
+    </w:lvl>
+    <w:lvl w:ilvl="8" w:tplc="04090005" w:tentative="1">
+      <w:start w:val="1"/>
+      <w:numFmt w:val="bullet"/>
+      <w:lvlText w:val=""/>
+      <w:lvlJc w:val="left"/>
+      <w:pPr>
+        <w:ind w:left="6480" w:hanging="360"/>
+      </w:pPr>
+      <w:rPr>
+        <w:rFonts w:ascii="Wingdings" w:hAnsi="Wingdings" w:hint="default"/>
+      </w:rPr>
+    </w:lvl>
+  </w:abstractNum>
+  <w:abstractNum w:abstractNumId="2">
+    <w:nsid w:val="67FD2CA9"/>
+    <w:multiLevelType w:val="hybridMultilevel"/>
+    <w:tmpl w:val="6E1CAAFA"/>
+    <w:lvl w:ilvl="0" w:tplc="04090001">
+      <w:start w:val="1"/>
+      <w:numFmt w:val="bullet"/>
+      <w:lvlText w:val=""/>
+      <w:lvlJc w:val="left"/>
+      <w:pPr>
+        <w:ind w:left="720" w:hanging="360"/>
+      </w:pPr>
+      <w:rPr>
+        <w:rFonts w:ascii="Symbol" w:hAnsi="Symbol" w:hint="default"/>
+      </w:rPr>
+    </w:lvl>
+    <w:lvl w:ilvl="1" w:tplc="04090003" w:tentative="1">
+      <w:start w:val="1"/>
+      <w:numFmt w:val="bullet"/>
+      <w:lvlText w:val="o"/>
+      <w:lvlJc w:val="left"/>
+      <w:pPr>
+        <w:ind w:left="1440" w:hanging="360"/>
+      </w:pPr>
+      <w:rPr>
+        <w:rFonts w:ascii="Courier New" w:hAnsi="Courier New" w:hint="default"/>
+      </w:rPr>
+    </w:lvl>
+    <w:lvl w:ilvl="2" w:tplc="04090005" w:tentative="1">
+      <w:start w:val="1"/>
+      <w:numFmt w:val="bullet"/>
+      <w:lvlText w:val=""/>
+      <w:lvlJc w:val="left"/>
+      <w:pPr>
+        <w:ind w:left="2160" w:hanging="360"/>
+      </w:pPr>
+      <w:rPr>
+        <w:rFonts w:ascii="Wingdings" w:hAnsi="Wingdings" w:hint="default"/>
+      </w:rPr>
+    </w:lvl>
+    <w:lvl w:ilvl="3" w:tplc="04090001" w:tentative="1">
+      <w:start w:val="1"/>
+      <w:numFmt w:val="bullet"/>
+      <w:lvlText w:val=""/>
+      <w:lvlJc w:val="left"/>
+      <w:pPr>
+        <w:ind w:left="2880" w:hanging="360"/>
+      </w:pPr>
+      <w:rPr>
+        <w:rFonts w:ascii="Symbol" w:hAnsi="Symbol" w:hint="default"/>
+      </w:rPr>
+    </w:lvl>
+    <w:lvl w:ilvl="4" w:tplc="04090003" w:tentative="1">
+      <w:start w:val="1"/>
+      <w:numFmt w:val="bullet"/>
+      <w:lvlText w:val="o"/>
+      <w:lvlJc w:val="left"/>
+      <w:pPr>
+        <w:ind w:left="3600" w:hanging="360"/>
+      </w:pPr>
+      <w:rPr>
+        <w:rFonts w:ascii="Courier New" w:hAnsi="Courier New" w:hint="default"/>
+      </w:rPr>
+    </w:lvl>
+    <w:lvl w:ilvl="5" w:tplc="04090005" w:tentative="1">
+      <w:start w:val="1"/>
+      <w:numFmt w:val="bullet"/>
+      <w:lvlText w:val=""/>
+      <w:lvlJc w:val="left"/>
+      <w:pPr>
+        <w:ind w:left="4320" w:hanging="360"/>
+      </w:pPr>
+      <w:rPr>
+        <w:rFonts w:ascii="Wingdings" w:hAnsi="Wingdings" w:hint="default"/>
+      </w:rPr>
+    </w:lvl>
+    <w:lvl w:ilvl="6" w:tplc="04090001" w:tentative="1">
+      <w:start w:val="1"/>
+      <w:numFmt w:val="bullet"/>
+      <w:lvlText w:val=""/>
+      <w:lvlJc w:val="left"/>
+      <w:pPr>
+        <w:ind w:left="5040" w:hanging="360"/>
+      </w:pPr>
+      <w:rPr>
+        <w:rFonts w:ascii="Symbol" w:hAnsi="Symbol" w:hint="default"/>
+      </w:rPr>
+    </w:lvl>
+    <w:lvl w:ilvl="7" w:tplc="04090003" w:tentative="1">
+      <w:start w:val="1"/>
+      <w:numFmt w:val="bullet"/>
+      <w:lvlText w:val="o"/>
+      <w:lvlJc w:val="left"/>
+      <w:pPr>
+        <w:ind w:left="5760" w:hanging="360"/>
+      </w:pPr>
+      <w:rPr>
+        <w:rFonts w:ascii="Courier New" w:hAnsi="Courier New" w:hint="default"/>
+      </w:rPr>
+    </w:lvl>
+    <w:lvl w:ilvl="8" w:tplc="04090005" w:tentative="1">
+      <w:start w:val="1"/>
+      <w:numFmt w:val="bullet"/>
+      <w:lvlText w:val=""/>
+      <w:lvlJc w:val="left"/>
+      <w:pPr>
+        <w:ind w:left="6480" w:hanging="360"/>
+      </w:pPr>
+      <w:rPr>
+        <w:rFonts w:ascii="Wingdings" w:hAnsi="Wingdings" w:hint="default"/>
+      </w:rPr>
+    </w:lvl>
+  </w:abstractNum>
+  <w:num w:numId="1">
+    <w:abstractNumId w:val="2"/>
+  </w:num>
+  <w:num w:numId="2">
+    <w:abstractNumId w:val="0"/>
+  </w:num>
+  <w:num w:numId="3">
+    <w:abstractNumId w:val="1"/>
+  </w:num>
+</w:numbering>
 </file>
 
 <file path=word/styles.xml><?xml version="1.0" encoding="utf-8"?>
@@ -260,6 +876,30 @@
       <w:szCs w:val="32"/>
     </w:rPr>
   </w:style>
+  <w:style w:type="paragraph" w:styleId="Heading2">
+    <w:name w:val="heading 2"/>
+    <w:basedOn w:val="Normal"/>
+    <w:next w:val="Normal"/>
+    <w:link w:val="Heading2Char"/>
+    <w:uiPriority w:val="9"/>
+    <w:unhideWhenUsed/>
+    <w:qFormat/>
+    <w:rsid w:val="00FC31D0"/>
+    <w:pPr>
+      <w:keepNext/>
+      <w:keepLines/>
+      <w:spacing w:before="200"/>
+      <w:outlineLvl w:val="1"/>
+    </w:pPr>
+    <w:rPr>
+      <w:rFonts w:asciiTheme="majorHAnsi" w:eastAsiaTheme="majorEastAsia" w:hAnsiTheme="majorHAnsi" w:cstheme="majorBidi"/>
+      <w:b/>
+      <w:bCs/>
+      <w:color w:val="4F81BD" w:themeColor="accent1"/>
+      <w:sz w:val="26"/>
+      <w:szCs w:val="26"/>
+    </w:rPr>
+  </w:style>
   <w:style w:type="character" w:default="1" w:styleId="DefaultParagraphFont">
     <w:name w:val="Default Paragraph Font"/>
     <w:semiHidden/>
@@ -298,6 +938,56 @@
       <w:color w:val="345A8A" w:themeColor="accent1" w:themeShade="B5"/>
       <w:sz w:val="32"/>
       <w:szCs w:val="32"/>
+    </w:rPr>
+  </w:style>
+  <w:style w:type="paragraph" w:styleId="ListParagraph">
+    <w:name w:val="List Paragraph"/>
+    <w:basedOn w:val="Normal"/>
+    <w:uiPriority w:val="34"/>
+    <w:qFormat/>
+    <w:rsid w:val="00F253E9"/>
+    <w:pPr>
+      <w:ind w:left="720"/>
+      <w:contextualSpacing/>
+    </w:pPr>
+  </w:style>
+  <w:style w:type="character" w:customStyle="1" w:styleId="Heading2Char">
+    <w:name w:val="Heading 2 Char"/>
+    <w:basedOn w:val="DefaultParagraphFont"/>
+    <w:link w:val="Heading2"/>
+    <w:uiPriority w:val="9"/>
+    <w:rsid w:val="00FC31D0"/>
+    <w:rPr>
+      <w:rFonts w:asciiTheme="majorHAnsi" w:eastAsiaTheme="majorEastAsia" w:hAnsiTheme="majorHAnsi" w:cstheme="majorBidi"/>
+      <w:b/>
+      <w:bCs/>
+      <w:color w:val="4F81BD" w:themeColor="accent1"/>
+      <w:sz w:val="26"/>
+      <w:szCs w:val="26"/>
+    </w:rPr>
+  </w:style>
+  <w:style w:type="character" w:styleId="Hyperlink">
+    <w:name w:val="Hyperlink"/>
+    <w:basedOn w:val="DefaultParagraphFont"/>
+    <w:uiPriority w:val="99"/>
+    <w:semiHidden/>
+    <w:unhideWhenUsed/>
+    <w:rsid w:val="00333E68"/>
+    <w:rPr>
+      <w:color w:val="0000FF" w:themeColor="hyperlink"/>
+      <w:u w:val="single"/>
+    </w:rPr>
+  </w:style>
+  <w:style w:type="character" w:styleId="FollowedHyperlink">
+    <w:name w:val="FollowedHyperlink"/>
+    <w:basedOn w:val="DefaultParagraphFont"/>
+    <w:uiPriority w:val="99"/>
+    <w:semiHidden/>
+    <w:unhideWhenUsed/>
+    <w:rsid w:val="00AD2FBA"/>
+    <w:rPr>
+      <w:color w:val="800080" w:themeColor="followedHyperlink"/>
+      <w:u w:val="single"/>
     </w:rPr>
   </w:style>
 </w:styles>

</xml_diff>